<commit_message>
Ajout de la route pour ajouter une reservation
</commit_message>
<xml_diff>
--- a/BDD/Tests/PlansTests/Test_PEA_verifierAccesBadge.docx
+++ b/BDD/Tests/PlansTests/Test_PEA_verifierAccesBadge.docx
@@ -14,15 +14,7 @@
           <w:b/>
           <w:bCs/>
         </w:rPr>
-        <w:t xml:space="preserve">Plan de test – Fonction </w:t>
-      </w:r>
-      <w:proofErr w:type="spellStart"/>
-      <w:r>
-        <w:rPr>
-          <w:b/>
-          <w:bCs/>
-        </w:rPr>
-        <w:t>verifierAcces</w:t>
+        <w:t>Plan de test – Fonction verifierAcces</w:t>
       </w:r>
       <w:r>
         <w:rPr>
@@ -31,7 +23,6 @@
         </w:rPr>
         <w:t>Badge</w:t>
       </w:r>
-      <w:proofErr w:type="spellEnd"/>
     </w:p>
     <w:p>
       <w:pPr>
@@ -105,16 +96,11 @@
         <w:t>pea</w:t>
       </w:r>
       <w:r>
-        <w:t xml:space="preserve">.py – Fonction </w:t>
-      </w:r>
-      <w:proofErr w:type="spellStart"/>
-      <w:r>
-        <w:t>verifierAcces</w:t>
+        <w:t>.py – Fonction verifierAcces</w:t>
       </w:r>
       <w:r>
         <w:t>Badge</w:t>
       </w:r>
-      <w:proofErr w:type="spellEnd"/>
     </w:p>
     <w:p/>
     <w:p>
@@ -188,19 +174,15 @@
       <w:r>
         <w:t xml:space="preserve"> : Envoyer une requête POST à la route /</w:t>
       </w:r>
-      <w:proofErr w:type="spellStart"/>
       <w:r>
         <w:t>pea</w:t>
       </w:r>
-      <w:proofErr w:type="spellEnd"/>
       <w:r>
         <w:t>/</w:t>
       </w:r>
-      <w:proofErr w:type="spellStart"/>
       <w:r>
         <w:t>acces</w:t>
       </w:r>
-      <w:proofErr w:type="spellEnd"/>
       <w:r>
         <w:t>/</w:t>
       </w:r>
@@ -290,11 +272,11 @@
         <w:tblLook w:val="04A0" w:firstRow="1" w:lastRow="0" w:firstColumn="1" w:lastColumn="0" w:noHBand="0" w:noVBand="1"/>
       </w:tblPr>
       <w:tblGrid>
-        <w:gridCol w:w="587"/>
-        <w:gridCol w:w="2093"/>
-        <w:gridCol w:w="2939"/>
-        <w:gridCol w:w="2352"/>
-        <w:gridCol w:w="1101"/>
+        <w:gridCol w:w="621"/>
+        <w:gridCol w:w="2328"/>
+        <w:gridCol w:w="3406"/>
+        <w:gridCol w:w="2636"/>
+        <w:gridCol w:w="81"/>
       </w:tblGrid>
       <w:tr>
         <w:trPr>
@@ -393,7 +375,6 @@
           <w:tcPr>
             <w:tcW w:w="0" w:type="auto"/>
             <w:vAlign w:val="center"/>
-            <w:hideMark/>
           </w:tcPr>
           <w:p>
             <w:pPr>
@@ -402,13 +383,6 @@
                 <w:bCs/>
               </w:rPr>
             </w:pPr>
-            <w:r>
-              <w:rPr>
-                <w:b/>
-                <w:bCs/>
-              </w:rPr>
-              <w:t>Statut attendu</w:t>
-            </w:r>
           </w:p>
         </w:tc>
       </w:tr>
@@ -468,13 +442,8 @@
           <w:tcPr>
             <w:tcW w:w="0" w:type="auto"/>
             <w:vAlign w:val="center"/>
-            <w:hideMark/>
-          </w:tcPr>
-          <w:p>
-            <w:r>
-              <w:t>Erreur</w:t>
-            </w:r>
-          </w:p>
+          </w:tcPr>
+          <w:p/>
         </w:tc>
       </w:tr>
       <w:tr>
@@ -533,13 +502,8 @@
           <w:tcPr>
             <w:tcW w:w="0" w:type="auto"/>
             <w:vAlign w:val="center"/>
-            <w:hideMark/>
-          </w:tcPr>
-          <w:p>
-            <w:r>
-              <w:t>Erreur</w:t>
-            </w:r>
-          </w:p>
+          </w:tcPr>
+          <w:p/>
         </w:tc>
       </w:tr>
       <w:tr>
@@ -598,13 +562,8 @@
           <w:tcPr>
             <w:tcW w:w="0" w:type="auto"/>
             <w:vAlign w:val="center"/>
-            <w:hideMark/>
-          </w:tcPr>
-          <w:p>
-            <w:r>
-              <w:t>Erreur</w:t>
-            </w:r>
-          </w:p>
+          </w:tcPr>
+          <w:p/>
         </w:tc>
       </w:tr>
       <w:tr>
@@ -664,13 +623,8 @@
           <w:tcPr>
             <w:tcW w:w="0" w:type="auto"/>
             <w:vAlign w:val="center"/>
-            <w:hideMark/>
-          </w:tcPr>
-          <w:p>
-            <w:r>
-              <w:t>Erreur</w:t>
-            </w:r>
-          </w:p>
+          </w:tcPr>
+          <w:p/>
         </w:tc>
       </w:tr>
       <w:tr>
@@ -729,13 +683,8 @@
           <w:tcPr>
             <w:tcW w:w="0" w:type="auto"/>
             <w:vAlign w:val="center"/>
-            <w:hideMark/>
-          </w:tcPr>
-          <w:p>
-            <w:r>
-              <w:t>Erreur</w:t>
-            </w:r>
-          </w:p>
+          </w:tcPr>
+          <w:p/>
         </w:tc>
       </w:tr>
       <w:tr>
@@ -794,13 +743,8 @@
           <w:tcPr>
             <w:tcW w:w="0" w:type="auto"/>
             <w:vAlign w:val="center"/>
-            <w:hideMark/>
-          </w:tcPr>
-          <w:p>
-            <w:r>
-              <w:t>Erreur</w:t>
-            </w:r>
-          </w:p>
+          </w:tcPr>
+          <w:p/>
         </w:tc>
       </w:tr>
       <w:tr>
@@ -859,13 +803,8 @@
           <w:tcPr>
             <w:tcW w:w="0" w:type="auto"/>
             <w:vAlign w:val="center"/>
-            <w:hideMark/>
-          </w:tcPr>
-          <w:p>
-            <w:r>
-              <w:t>Erreur</w:t>
-            </w:r>
-          </w:p>
+          </w:tcPr>
+          <w:p/>
         </w:tc>
       </w:tr>
       <w:tr>
@@ -924,13 +863,8 @@
           <w:tcPr>
             <w:tcW w:w="0" w:type="auto"/>
             <w:vAlign w:val="center"/>
-            <w:hideMark/>
-          </w:tcPr>
-          <w:p>
-            <w:r>
-              <w:t>Erreur</w:t>
-            </w:r>
-          </w:p>
+          </w:tcPr>
+          <w:p/>
         </w:tc>
       </w:tr>
       <w:tr>
@@ -989,13 +923,8 @@
           <w:tcPr>
             <w:tcW w:w="0" w:type="auto"/>
             <w:vAlign w:val="center"/>
-            <w:hideMark/>
-          </w:tcPr>
-          <w:p>
-            <w:r>
-              <w:t>Erreur</w:t>
-            </w:r>
-          </w:p>
+          </w:tcPr>
+          <w:p/>
         </w:tc>
       </w:tr>
       <w:tr>
@@ -1054,13 +983,8 @@
           <w:tcPr>
             <w:tcW w:w="0" w:type="auto"/>
             <w:vAlign w:val="center"/>
-            <w:hideMark/>
-          </w:tcPr>
-          <w:p>
-            <w:r>
-              <w:t>Succès</w:t>
-            </w:r>
-          </w:p>
+          </w:tcPr>
+          <w:p/>
         </w:tc>
       </w:tr>
       <w:tr>
@@ -1119,13 +1043,8 @@
           <w:tcPr>
             <w:tcW w:w="0" w:type="auto"/>
             <w:vAlign w:val="center"/>
-            <w:hideMark/>
-          </w:tcPr>
-          <w:p>
-            <w:r>
-              <w:t>Succès</w:t>
-            </w:r>
-          </w:p>
+          </w:tcPr>
+          <w:p/>
         </w:tc>
       </w:tr>
     </w:tbl>
@@ -2894,21 +2813,6 @@
 </file>
 
 <file path=customXml/item1.xml><?xml version="1.0" encoding="utf-8"?>
-<p:properties xmlns:p="http://schemas.microsoft.com/office/2006/metadata/properties" xmlns:xsi="http://www.w3.org/2001/XMLSchema-instance" xmlns:pc="http://schemas.microsoft.com/office/infopath/2007/PartnerControls">
-  <documentManagement/>
-</p:properties>
-</file>
-
-<file path=customXml/item2.xml><?xml version="1.0" encoding="utf-8"?>
-<?mso-contentType ?>
-<FormTemplates xmlns="http://schemas.microsoft.com/sharepoint/v3/contenttype/forms">
-  <Display>DocumentLibraryForm</Display>
-  <Edit>DocumentLibraryForm</Edit>
-  <New>DocumentLibraryForm</New>
-</FormTemplates>
-</file>
-
-<file path=customXml/item3.xml><?xml version="1.0" encoding="utf-8"?>
 <ct:contentTypeSchema xmlns:ct="http://schemas.microsoft.com/office/2006/metadata/contentType" xmlns:ma="http://schemas.microsoft.com/office/2006/metadata/properties/metaAttributes" ct:_="" ma:_="" ma:contentTypeName="Document" ma:contentTypeID="0x01010094021499A5C95A40AF8686382A9EB10F" ma:contentTypeVersion="5" ma:contentTypeDescription="Crée un document." ma:contentTypeScope="" ma:versionID="5a2004495cc74076c931264a0a56df36">
   <xsd:schema xmlns:xsd="http://www.w3.org/2001/XMLSchema" xmlns:xs="http://www.w3.org/2001/XMLSchema" xmlns:p="http://schemas.microsoft.com/office/2006/metadata/properties" xmlns:ns3="e207c133-0867-48c2-98bb-3cdd52f2ba59" targetNamespace="http://schemas.microsoft.com/office/2006/metadata/properties" ma:root="true" ma:fieldsID="cb70e895b990eb29a284cb2e15618dfa" ns3:_="">
     <xsd:import namespace="e207c133-0867-48c2-98bb-3cdd52f2ba59"/>
@@ -3058,24 +2962,22 @@
 </ct:contentTypeSchema>
 </file>
 
-<file path=customXml/itemProps1.xml><?xml version="1.0" encoding="utf-8"?>
-<ds:datastoreItem xmlns:ds="http://schemas.openxmlformats.org/officeDocument/2006/customXml" ds:itemID="{AA03F058-FCD5-4207-BFFF-445B344BFD9C}">
-  <ds:schemaRefs>
-    <ds:schemaRef ds:uri="http://schemas.microsoft.com/office/2006/metadata/properties"/>
-    <ds:schemaRef ds:uri="http://schemas.microsoft.com/office/infopath/2007/PartnerControls"/>
-  </ds:schemaRefs>
-</ds:datastoreItem>
+<file path=customXml/item2.xml><?xml version="1.0" encoding="utf-8"?>
+<?mso-contentType ?>
+<FormTemplates xmlns="http://schemas.microsoft.com/sharepoint/v3/contenttype/forms">
+  <Display>DocumentLibraryForm</Display>
+  <Edit>DocumentLibraryForm</Edit>
+  <New>DocumentLibraryForm</New>
+</FormTemplates>
 </file>
 
-<file path=customXml/itemProps2.xml><?xml version="1.0" encoding="utf-8"?>
-<ds:datastoreItem xmlns:ds="http://schemas.openxmlformats.org/officeDocument/2006/customXml" ds:itemID="{F20991E0-51CA-4B45-BC03-7E15541B7B4F}">
-  <ds:schemaRefs>
-    <ds:schemaRef ds:uri="http://schemas.microsoft.com/sharepoint/v3/contenttype/forms"/>
-  </ds:schemaRefs>
-</ds:datastoreItem>
+<file path=customXml/item3.xml><?xml version="1.0" encoding="utf-8"?>
+<p:properties xmlns:p="http://schemas.microsoft.com/office/2006/metadata/properties" xmlns:xsi="http://www.w3.org/2001/XMLSchema-instance" xmlns:pc="http://schemas.microsoft.com/office/infopath/2007/PartnerControls">
+  <documentManagement/>
+</p:properties>
 </file>
 
-<file path=customXml/itemProps3.xml><?xml version="1.0" encoding="utf-8"?>
+<file path=customXml/itemProps1.xml><?xml version="1.0" encoding="utf-8"?>
 <ds:datastoreItem xmlns:ds="http://schemas.openxmlformats.org/officeDocument/2006/customXml" ds:itemID="{50AC709A-E6EF-4753-9D6E-0FD100C0BFFB}">
   <ds:schemaRefs>
     <ds:schemaRef ds:uri="http://schemas.microsoft.com/office/2006/metadata/contentType"/>
@@ -3091,4 +2993,21 @@
     <ds:schemaRef ds:uri="http://schemas.microsoft.com/internal/obd"/>
   </ds:schemaRefs>
 </ds:datastoreItem>
+</file>
+
+<file path=customXml/itemProps2.xml><?xml version="1.0" encoding="utf-8"?>
+<ds:datastoreItem xmlns:ds="http://schemas.openxmlformats.org/officeDocument/2006/customXml" ds:itemID="{F20991E0-51CA-4B45-BC03-7E15541B7B4F}">
+  <ds:schemaRefs>
+    <ds:schemaRef ds:uri="http://schemas.microsoft.com/sharepoint/v3/contenttype/forms"/>
+  </ds:schemaRefs>
+</ds:datastoreItem>
+</file>
+
+<file path=customXml/itemProps3.xml><?xml version="1.0" encoding="utf-8"?>
+<ds:datastoreItem xmlns:ds="http://schemas.openxmlformats.org/officeDocument/2006/customXml" ds:itemID="{AA03F058-FCD5-4207-BFFF-445B344BFD9C}">
+  <ds:schemaRefs>
+    <ds:schemaRef ds:uri="http://schemas.microsoft.com/office/2006/metadata/properties"/>
+    <ds:schemaRef ds:uri="http://schemas.microsoft.com/office/infopath/2007/PartnerControls"/>
+  </ds:schemaRefs>
+</ds:datastoreItem>
 </file>
</xml_diff>